<commit_message>
add files from spring semester
</commit_message>
<xml_diff>
--- a/CS3160/Assignments/Sanders_Rafeld_assignment_6/Assignment 6 Description.docx
+++ b/CS3160/Assignments/Sanders_Rafeld_assignment_6/Assignment 6 Description.docx
@@ -157,13 +157,15 @@
         <w:ind w:right="60"/>
         <w:rPr>
           <w:rFonts w:eastAsia="Times New Roman"/>
-          <w:sz w:val="20"/>
-          <w:szCs w:val="20"/>
-        </w:rPr>
-      </w:pPr>
-      <w:r>
-        <w:rPr>
-          <w:rFonts w:eastAsia="Times New Roman"/>
+          <w:strike/>
+          <w:sz w:val="20"/>
+          <w:szCs w:val="20"/>
+        </w:rPr>
+      </w:pPr>
+      <w:r>
+        <w:rPr>
+          <w:rFonts w:eastAsia="Times New Roman"/>
+          <w:strike/>
           <w:sz w:val="20"/>
           <w:szCs w:val="20"/>
         </w:rPr>
@@ -234,17 +236,15 @@
         </w:rPr>
         <w:t xml:space="preserve">The first name should be </w:t>
       </w:r>
-      <w:proofErr w:type="gramStart"/>
-      <w:r>
-        <w:rPr>
-          <w:rFonts w:eastAsia="Times New Roman"/>
-          <w:strike/>
-          <w:sz w:val="20"/>
-          <w:szCs w:val="20"/>
-        </w:rPr>
-        <w:t>auto-selected</w:t>
-      </w:r>
-      <w:proofErr w:type="gramEnd"/>
+      <w:r>
+        <w:rPr>
+          <w:rFonts w:eastAsia="Times New Roman"/>
+          <w:strike/>
+          <w:sz w:val="20"/>
+          <w:szCs w:val="20"/>
+        </w:rPr>
+        <w:t>auto selected</w:t>
+      </w:r>
       <w:r>
         <w:rPr>
           <w:rFonts w:eastAsia="Times New Roman"/>
@@ -382,13 +382,15 @@
         <w:ind w:right="520"/>
         <w:rPr>
           <w:rFonts w:eastAsia="Times New Roman"/>
-          <w:sz w:val="20"/>
-          <w:szCs w:val="20"/>
-        </w:rPr>
-      </w:pPr>
-      <w:r>
-        <w:rPr>
-          <w:rFonts w:eastAsia="Times New Roman"/>
+          <w:strike/>
+          <w:sz w:val="20"/>
+          <w:szCs w:val="20"/>
+        </w:rPr>
+      </w:pPr>
+      <w:r>
+        <w:rPr>
+          <w:rFonts w:eastAsia="Times New Roman"/>
+          <w:strike/>
           <w:sz w:val="20"/>
           <w:szCs w:val="20"/>
         </w:rPr>
@@ -412,13 +414,15 @@
         <w:ind w:right="520"/>
         <w:rPr>
           <w:rFonts w:eastAsia="Times New Roman"/>
-          <w:sz w:val="20"/>
-          <w:szCs w:val="20"/>
-        </w:rPr>
-      </w:pPr>
-      <w:r>
-        <w:rPr>
-          <w:rFonts w:eastAsia="Times New Roman"/>
+          <w:strike/>
+          <w:sz w:val="20"/>
+          <w:szCs w:val="20"/>
+        </w:rPr>
+      </w:pPr>
+      <w:r>
+        <w:rPr>
+          <w:rFonts w:eastAsia="Times New Roman"/>
+          <w:strike/>
           <w:sz w:val="20"/>
           <w:szCs w:val="20"/>
         </w:rPr>
@@ -442,12 +446,14 @@
         <w:ind w:right="520"/>
         <w:rPr>
           <w:rFonts w:eastAsia="Times New Roman"/>
-          <w:sz w:val="20"/>
-          <w:szCs w:val="20"/>
-        </w:rPr>
-      </w:pPr>
-      <w:r>
-        <w:rPr>
+          <w:strike/>
+          <w:sz w:val="20"/>
+          <w:szCs w:val="20"/>
+        </w:rPr>
+      </w:pPr>
+      <w:r>
+        <w:rPr>
+          <w:strike/>
           <w:noProof/>
           <w:sz w:val="24"/>
           <w:szCs w:val="24"/>
@@ -511,6 +517,7 @@
       <w:r>
         <w:rPr>
           <w:rFonts w:eastAsia="Times New Roman"/>
+          <w:strike/>
           <w:sz w:val="20"/>
           <w:szCs w:val="20"/>
         </w:rPr>
@@ -623,6 +630,7 @@
     <w:p>
       <w:pPr>
         <w:rPr>
+          <w:strike/>
           <w:sz w:val="20"/>
           <w:szCs w:val="20"/>
         </w:rPr>
@@ -632,6 +640,7 @@
           <w:rFonts w:eastAsia="Times New Roman"/>
           <w:b/>
           <w:bCs/>
+          <w:strike/>
           <w:sz w:val="27"/>
           <w:szCs w:val="27"/>
         </w:rPr>
@@ -742,6 +751,7 @@
       <w:r>
         <w:rPr>
           <w:rFonts w:eastAsia="Times New Roman"/>
+          <w:strike/>
           <w:sz w:val="19"/>
           <w:szCs w:val="19"/>
         </w:rPr>
@@ -752,6 +762,7 @@
       <w:r>
         <w:rPr>
           <w:rFonts w:eastAsia="Times New Roman"/>
+          <w:strike/>
           <w:sz w:val="19"/>
           <w:szCs w:val="19"/>
         </w:rPr>
@@ -760,10 +771,19 @@
       <w:r>
         <w:rPr>
           <w:rFonts w:eastAsia="Times New Roman"/>
-          <w:sz w:val="20"/>
-          <w:szCs w:val="20"/>
-        </w:rPr>
-        <w:t xml:space="preserve">be three arguments to the constructor. </w:t>
+          <w:strike/>
+          <w:sz w:val="20"/>
+          <w:szCs w:val="20"/>
+        </w:rPr>
+        <w:t>be three arguments to the constructor</w:t>
+      </w:r>
+      <w:r>
+        <w:rPr>
+          <w:rFonts w:eastAsia="Times New Roman"/>
+          <w:sz w:val="20"/>
+          <w:szCs w:val="20"/>
+        </w:rPr>
+        <w:t xml:space="preserve">. </w:t>
       </w:r>
     </w:p>
     <w:p>
@@ -960,17 +980,17 @@
         <w:ind w:left="720" w:hanging="360"/>
         <w:rPr>
           <w:rFonts w:eastAsia="Times New Roman"/>
-          <w:sz w:val="20"/>
-          <w:szCs w:val="20"/>
-          <w:highlight w:val="yellow"/>
-        </w:rPr>
-      </w:pPr>
-      <w:r>
-        <w:rPr>
-          <w:rFonts w:eastAsia="Times New Roman"/>
-          <w:sz w:val="20"/>
-          <w:szCs w:val="20"/>
-          <w:highlight w:val="yellow"/>
+          <w:strike/>
+          <w:sz w:val="20"/>
+          <w:szCs w:val="20"/>
+        </w:rPr>
+      </w:pPr>
+      <w:r>
+        <w:rPr>
+          <w:rFonts w:eastAsia="Times New Roman"/>
+          <w:strike/>
+          <w:sz w:val="20"/>
+          <w:szCs w:val="20"/>
         </w:rPr>
         <w:t>Add a form to the project called FieldExceptionForm. The constructor should have one argument, an object of type MyFieldException. The form should display components of the error.</w:t>
       </w:r>
@@ -1058,6 +1078,7 @@
     <w:p>
       <w:pPr>
         <w:rPr>
+          <w:strike/>
           <w:sz w:val="20"/>
           <w:szCs w:val="20"/>
         </w:rPr>
@@ -1067,6 +1088,7 @@
           <w:rFonts w:eastAsia="Times New Roman"/>
           <w:b/>
           <w:bCs/>
+          <w:strike/>
           <w:sz w:val="27"/>
           <w:szCs w:val="27"/>
         </w:rPr>
@@ -1090,13 +1112,15 @@
           <w:numId w:val="12"/>
         </w:numPr>
         <w:rPr>
-          <w:sz w:val="20"/>
-          <w:szCs w:val="20"/>
-        </w:rPr>
-      </w:pPr>
-      <w:r>
-        <w:rPr>
-          <w:rFonts w:eastAsia="Times New Roman"/>
+          <w:strike/>
+          <w:sz w:val="20"/>
+          <w:szCs w:val="20"/>
+        </w:rPr>
+      </w:pPr>
+      <w:r>
+        <w:rPr>
+          <w:rFonts w:eastAsia="Times New Roman"/>
+          <w:strike/>
           <w:sz w:val="20"/>
           <w:szCs w:val="20"/>
         </w:rPr>
@@ -1185,6 +1209,7 @@
           <w:numId w:val="12"/>
         </w:numPr>
         <w:rPr>
+          <w:strike/>
           <w:sz w:val="20"/>
           <w:szCs w:val="20"/>
         </w:rPr>
@@ -1192,6 +1217,7 @@
       <w:proofErr w:type="spellStart"/>
       <w:r>
         <w:rPr>
+          <w:strike/>
           <w:sz w:val="20"/>
           <w:szCs w:val="20"/>
           <w:u w:val="single"/>
@@ -1201,6 +1227,7 @@
       <w:proofErr w:type="spellEnd"/>
       <w:r>
         <w:rPr>
+          <w:strike/>
           <w:sz w:val="20"/>
           <w:szCs w:val="20"/>
         </w:rPr>
@@ -1215,12 +1242,14 @@
           <w:numId w:val="12"/>
         </w:numPr>
         <w:rPr>
-          <w:sz w:val="20"/>
-          <w:szCs w:val="20"/>
-        </w:rPr>
-      </w:pPr>
-      <w:r>
-        <w:rPr>
+          <w:strike/>
+          <w:sz w:val="20"/>
+          <w:szCs w:val="20"/>
+        </w:rPr>
+      </w:pPr>
+      <w:r>
+        <w:rPr>
+          <w:strike/>
           <w:sz w:val="20"/>
           <w:szCs w:val="20"/>
         </w:rPr>
@@ -1795,6 +1824,7 @@
     <w:p>
       <w:pPr>
         <w:rPr>
+          <w:strike/>
           <w:sz w:val="20"/>
           <w:szCs w:val="20"/>
         </w:rPr>
@@ -1804,9 +1834,9 @@
           <w:rFonts w:eastAsia="Times New Roman"/>
           <w:b/>
           <w:bCs/>
+          <w:strike/>
           <w:sz w:val="27"/>
           <w:szCs w:val="27"/>
-          <w:highlight w:val="yellow"/>
         </w:rPr>
         <w:t>Part 3: Modify PhoneForm</w:t>
       </w:r>
@@ -1873,18 +1903,16 @@
         </w:rPr>
         <w:t xml:space="preserve"> to null and close the </w:t>
       </w:r>
-      <w:proofErr w:type="gramStart"/>
-      <w:r>
-        <w:rPr>
-          <w:strike/>
-          <w:sz w:val="20"/>
-          <w:szCs w:val="20"/>
-        </w:rPr>
-        <w:t>form</w:t>
-      </w:r>
       <w:bookmarkStart w:id="2" w:name="page3"/>
       <w:bookmarkEnd w:id="2"/>
-      <w:proofErr w:type="gramEnd"/>
+      <w:r>
+        <w:rPr>
+          <w:strike/>
+          <w:sz w:val="20"/>
+          <w:szCs w:val="20"/>
+        </w:rPr>
+        <w:t>form.</w:t>
+      </w:r>
     </w:p>
     <w:p>
       <w:pPr>
@@ -1919,15 +1947,7 @@
           <w:sz w:val="20"/>
           <w:szCs w:val="20"/>
         </w:rPr>
-        <w:t xml:space="preserve">Add </w:t>
-      </w:r>
-      <w:r>
-        <w:rPr>
-          <w:sz w:val="20"/>
-          <w:szCs w:val="20"/>
-          <w:highlight w:val="yellow"/>
-        </w:rPr>
-        <w:t>data validation</w:t>
+        <w:t>Add data validation</w:t>
       </w:r>
       <w:r>
         <w:rPr>
@@ -1945,12 +1965,14 @@
           <w:numId w:val="13"/>
         </w:numPr>
         <w:rPr>
-          <w:sz w:val="20"/>
-          <w:szCs w:val="20"/>
-        </w:rPr>
-      </w:pPr>
-      <w:r>
-        <w:rPr>
+          <w:strike/>
+          <w:sz w:val="20"/>
+          <w:szCs w:val="20"/>
+        </w:rPr>
+      </w:pPr>
+      <w:r>
+        <w:rPr>
+          <w:strike/>
           <w:sz w:val="20"/>
           <w:szCs w:val="20"/>
         </w:rPr>
@@ -1965,12 +1987,14 @@
           <w:numId w:val="13"/>
         </w:numPr>
         <w:rPr>
-          <w:sz w:val="20"/>
-          <w:szCs w:val="20"/>
-        </w:rPr>
-      </w:pPr>
-      <w:r>
-        <w:rPr>
+          <w:strike/>
+          <w:sz w:val="20"/>
+          <w:szCs w:val="20"/>
+        </w:rPr>
+      </w:pPr>
+      <w:r>
+        <w:rPr>
+          <w:strike/>
           <w:sz w:val="20"/>
           <w:szCs w:val="20"/>
         </w:rPr>
@@ -1979,6 +2003,7 @@
       <w:proofErr w:type="spellStart"/>
       <w:r>
         <w:rPr>
+          <w:strike/>
           <w:sz w:val="20"/>
           <w:szCs w:val="20"/>
         </w:rPr>
@@ -1987,6 +2012,7 @@
       <w:proofErr w:type="spellEnd"/>
       <w:r>
         <w:rPr>
+          <w:strike/>
           <w:sz w:val="20"/>
           <w:szCs w:val="20"/>
         </w:rPr>
@@ -2001,12 +2027,14 @@
           <w:numId w:val="13"/>
         </w:numPr>
         <w:rPr>
-          <w:sz w:val="20"/>
-          <w:szCs w:val="20"/>
-        </w:rPr>
-      </w:pPr>
-      <w:r>
-        <w:rPr>
+          <w:strike/>
+          <w:sz w:val="20"/>
+          <w:szCs w:val="20"/>
+        </w:rPr>
+      </w:pPr>
+      <w:r>
+        <w:rPr>
+          <w:strike/>
           <w:sz w:val="20"/>
           <w:szCs w:val="20"/>
         </w:rPr>
@@ -2017,14 +2045,16 @@
       <w:pPr>
         <w:spacing w:line="285" w:lineRule="exact"/>
         <w:rPr>
-          <w:sz w:val="20"/>
-          <w:szCs w:val="20"/>
-        </w:rPr>
-      </w:pPr>
-    </w:p>
-    <w:p>
-      <w:pPr>
-        <w:rPr>
+          <w:strike/>
+          <w:sz w:val="20"/>
+          <w:szCs w:val="20"/>
+        </w:rPr>
+      </w:pPr>
+    </w:p>
+    <w:p>
+      <w:pPr>
+        <w:rPr>
+          <w:strike/>
           <w:sz w:val="20"/>
           <w:szCs w:val="20"/>
         </w:rPr>
@@ -2034,6 +2064,7 @@
           <w:rFonts w:eastAsia="Times New Roman"/>
           <w:b/>
           <w:bCs/>
+          <w:strike/>
           <w:sz w:val="27"/>
           <w:szCs w:val="27"/>
         </w:rPr>
@@ -2466,6 +2497,7 @@
     <w:p>
       <w:pPr>
         <w:rPr>
+          <w:strike/>
           <w:sz w:val="20"/>
           <w:szCs w:val="20"/>
         </w:rPr>
@@ -2475,6 +2507,7 @@
           <w:rFonts w:eastAsia="Times New Roman"/>
           <w:b/>
           <w:bCs/>
+          <w:strike/>
           <w:sz w:val="27"/>
           <w:szCs w:val="27"/>
         </w:rPr>
@@ -3043,13 +3076,15 @@
         <w:ind w:left="720" w:right="180" w:hanging="360"/>
         <w:rPr>
           <w:rFonts w:eastAsia="Times New Roman"/>
-          <w:sz w:val="20"/>
-          <w:szCs w:val="20"/>
-        </w:rPr>
-      </w:pPr>
-      <w:r>
-        <w:rPr>
-          <w:rFonts w:eastAsia="Times New Roman"/>
+          <w:strike/>
+          <w:sz w:val="20"/>
+          <w:szCs w:val="20"/>
+        </w:rPr>
+      </w:pPr>
+      <w:r>
+        <w:rPr>
+          <w:rFonts w:eastAsia="Times New Roman"/>
+          <w:strike/>
           <w:sz w:val="20"/>
           <w:szCs w:val="20"/>
         </w:rPr>
@@ -3079,13 +3114,15 @@
         <w:ind w:left="720" w:right="240" w:hanging="360"/>
         <w:rPr>
           <w:rFonts w:eastAsia="Times New Roman"/>
-          <w:sz w:val="20"/>
-          <w:szCs w:val="20"/>
-        </w:rPr>
-      </w:pPr>
-      <w:r>
-        <w:rPr>
-          <w:rFonts w:eastAsia="Times New Roman"/>
+          <w:strike/>
+          <w:sz w:val="20"/>
+          <w:szCs w:val="20"/>
+        </w:rPr>
+      </w:pPr>
+      <w:r>
+        <w:rPr>
+          <w:rFonts w:eastAsia="Times New Roman"/>
+          <w:strike/>
           <w:sz w:val="20"/>
           <w:szCs w:val="20"/>
         </w:rPr>
@@ -3094,6 +3131,7 @@
       <w:r>
         <w:rPr>
           <w:rFonts w:eastAsia="Times New Roman"/>
+          <w:strike/>
           <w:sz w:val="20"/>
           <w:szCs w:val="20"/>
         </w:rPr>
@@ -3102,6 +3140,7 @@
       <w:r>
         <w:rPr>
           <w:rFonts w:eastAsia="Times New Roman"/>
+          <w:strike/>
           <w:sz w:val="20"/>
           <w:szCs w:val="20"/>
         </w:rPr>
@@ -3202,13 +3241,15 @@
         <w:ind w:left="720" w:hanging="360"/>
         <w:rPr>
           <w:rFonts w:eastAsia="Times New Roman"/>
-          <w:sz w:val="20"/>
-          <w:szCs w:val="20"/>
-        </w:rPr>
-      </w:pPr>
-      <w:r>
-        <w:rPr>
-          <w:rFonts w:eastAsia="Times New Roman"/>
+          <w:strike/>
+          <w:sz w:val="20"/>
+          <w:szCs w:val="20"/>
+        </w:rPr>
+      </w:pPr>
+      <w:r>
+        <w:rPr>
+          <w:rFonts w:eastAsia="Times New Roman"/>
+          <w:strike/>
           <w:sz w:val="20"/>
           <w:szCs w:val="20"/>
         </w:rPr>
@@ -3264,13 +3305,15 @@
         <w:ind w:left="720" w:hanging="360"/>
         <w:rPr>
           <w:rFonts w:eastAsia="Times New Roman"/>
-          <w:sz w:val="20"/>
-          <w:szCs w:val="20"/>
-        </w:rPr>
-      </w:pPr>
-      <w:r>
-        <w:rPr>
-          <w:rFonts w:eastAsia="Times New Roman"/>
+          <w:strike/>
+          <w:sz w:val="20"/>
+          <w:szCs w:val="20"/>
+        </w:rPr>
+      </w:pPr>
+      <w:r>
+        <w:rPr>
+          <w:rFonts w:eastAsia="Times New Roman"/>
+          <w:strike/>
           <w:sz w:val="20"/>
           <w:szCs w:val="20"/>
         </w:rPr>
@@ -3300,17 +3343,17 @@
         <w:ind w:left="720" w:right="520" w:hanging="360"/>
         <w:rPr>
           <w:rFonts w:eastAsia="Times New Roman"/>
-          <w:sz w:val="20"/>
-          <w:szCs w:val="20"/>
-          <w:highlight w:val="yellow"/>
-        </w:rPr>
-      </w:pPr>
-      <w:r>
-        <w:rPr>
-          <w:rFonts w:eastAsia="Times New Roman"/>
-          <w:sz w:val="20"/>
-          <w:szCs w:val="20"/>
-          <w:highlight w:val="yellow"/>
+          <w:strike/>
+          <w:sz w:val="20"/>
+          <w:szCs w:val="20"/>
+        </w:rPr>
+      </w:pPr>
+      <w:r>
+        <w:rPr>
+          <w:rFonts w:eastAsia="Times New Roman"/>
+          <w:strike/>
+          <w:sz w:val="20"/>
+          <w:szCs w:val="20"/>
         </w:rPr>
         <w:t>Use Location and StartPosition properties to center the phone add, phone edit, and exception dialogs on Form1 parent. Place Form1 at 100,100 of the screen coordinates.</w:t>
       </w:r>
@@ -3390,17 +3433,15 @@
         </w:rPr>
         <w:t xml:space="preserve">Be sure all menus are grayed out if their action does not apply, i.e., Save As when the phone list is empty, </w:t>
       </w:r>
-      <w:proofErr w:type="gramStart"/>
-      <w:r>
-        <w:rPr>
-          <w:rFonts w:eastAsia="Times New Roman"/>
-          <w:strike/>
-          <w:sz w:val="20"/>
-          <w:szCs w:val="20"/>
-        </w:rPr>
-        <w:t>Remove</w:t>
-      </w:r>
-      <w:proofErr w:type="gramEnd"/>
+      <w:r>
+        <w:rPr>
+          <w:rFonts w:eastAsia="Times New Roman"/>
+          <w:strike/>
+          <w:sz w:val="20"/>
+          <w:szCs w:val="20"/>
+        </w:rPr>
+        <w:t>remove</w:t>
+      </w:r>
       <w:r>
         <w:rPr>
           <w:rFonts w:eastAsia="Times New Roman"/>

</xml_diff>